<commit_message>
Some minor changes related to naming convention and moved package so as to be in sync with strategy pattern
</commit_message>
<xml_diff>
--- a/Template/Notes on template pattern.docx
+++ b/Template/Notes on template pattern.docx
@@ -11,8 +11,134 @@
       </w:r>
     </w:p>
     <w:p>
+      <w:pPr>
+        <w:pStyle w:val="ListParagraph"/>
+        <w:numPr>
+          <w:ilvl w:val="0"/>
+          <w:numId w:val="2"/>
+        </w:numPr>
+      </w:pPr>
+      <w:r>
+        <w:t xml:space="preserve">Template pattern is a kind of behavioral design pattern. </w:t>
+      </w:r>
+    </w:p>
+    <w:p>
+      <w:pPr>
+        <w:pStyle w:val="ListParagraph"/>
+        <w:numPr>
+          <w:ilvl w:val="0"/>
+          <w:numId w:val="2"/>
+        </w:numPr>
+      </w:pPr>
+      <w:r>
+        <w:t xml:space="preserve">Think in term of “template”. Used in situation where overall </w:t>
+      </w:r>
+      <w:proofErr w:type="gramStart"/>
+      <w:r>
+        <w:t>flow(</w:t>
+      </w:r>
+      <w:proofErr w:type="gramEnd"/>
+      <w:r>
+        <w:t>algorithm) is same but subclasses may add additional functionality.</w:t>
+      </w:r>
+    </w:p>
+    <w:p>
+      <w:pPr>
+        <w:pStyle w:val="ListParagraph"/>
+        <w:numPr>
+          <w:ilvl w:val="0"/>
+          <w:numId w:val="2"/>
+        </w:numPr>
+      </w:pPr>
+      <w:r>
+        <w:br/>
+      </w:r>
+      <w:hyperlink r:id="rId6" w:history="1">
+        <w:r>
+          <w:rPr>
+            <w:rStyle w:val="Hyperlink"/>
+          </w:rPr>
+          <w:t>https://upload.wikimedia.org/wikipedia/commons/5/52/Template_Method_UML.svg</w:t>
+        </w:r>
+      </w:hyperlink>
+      <w:r>
+        <w:br/>
+      </w:r>
+      <w:r>
+        <w:rPr>
+          <w:noProof/>
+        </w:rPr>
+        <w:drawing>
+          <wp:inline distT="0" distB="0" distL="0" distR="0" wp14:anchorId="710ED364" wp14:editId="3B7B140E">
+            <wp:extent cx="5257800" cy="5514975"/>
+            <wp:effectExtent l="0" t="0" r="0" b="9525"/>
+            <wp:docPr id="1" name="Picture 1"/>
+            <wp:cNvGraphicFramePr>
+              <a:graphicFrameLocks xmlns:a="http://schemas.openxmlformats.org/drawingml/2006/main" noChangeAspect="1"/>
+            </wp:cNvGraphicFramePr>
+            <a:graphic xmlns:a="http://schemas.openxmlformats.org/drawingml/2006/main">
+              <a:graphicData uri="http://schemas.openxmlformats.org/drawingml/2006/picture">
+                <pic:pic xmlns:pic="http://schemas.openxmlformats.org/drawingml/2006/picture">
+                  <pic:nvPicPr>
+                    <pic:cNvPr id="0" name=""/>
+                    <pic:cNvPicPr/>
+                  </pic:nvPicPr>
+                  <pic:blipFill>
+                    <a:blip r:embed="rId7"/>
+                    <a:stretch>
+                      <a:fillRect/>
+                    </a:stretch>
+                  </pic:blipFill>
+                  <pic:spPr>
+                    <a:xfrm>
+                      <a:off x="0" y="0"/>
+                      <a:ext cx="5257800" cy="5514975"/>
+                    </a:xfrm>
+                    <a:prstGeom prst="rect">
+                      <a:avLst/>
+                    </a:prstGeom>
+                  </pic:spPr>
+                </pic:pic>
+              </a:graphicData>
+            </a:graphic>
+          </wp:inline>
+        </w:drawing>
+      </w:r>
+    </w:p>
+    <w:p>
+      <w:pPr>
+        <w:pStyle w:val="ListParagraph"/>
+        <w:numPr>
+          <w:ilvl w:val="0"/>
+          <w:numId w:val="2"/>
+        </w:numPr>
+      </w:pPr>
+      <w:r>
+        <w:t>A</w:t>
+      </w:r>
       <w:bookmarkStart w:id="0" w:name="_GoBack"/>
       <w:bookmarkEnd w:id="0"/>
+    </w:p>
+    <w:p>
+      <w:pPr>
+        <w:pStyle w:val="ListParagraph"/>
+        <w:numPr>
+          <w:ilvl w:val="0"/>
+          <w:numId w:val="2"/>
+        </w:numPr>
+      </w:pPr>
+      <w:r>
+        <w:t>A</w:t>
+      </w:r>
+    </w:p>
+    <w:p>
+      <w:pPr>
+        <w:pStyle w:val="ListParagraph"/>
+        <w:numPr>
+          <w:ilvl w:val="0"/>
+          <w:numId w:val="2"/>
+        </w:numPr>
+      </w:pPr>
     </w:p>
     <w:sectPr>
       <w:pgSz w:w="12240" w:h="15840"/>
@@ -22,6 +148,195 @@
     </w:sectPr>
   </w:body>
 </w:document>
+</file>
+
+<file path=word/numbering.xml><?xml version="1.0" encoding="utf-8"?>
+<w:numbering xmlns:wpc="http://schemas.microsoft.com/office/word/2010/wordprocessingCanvas" xmlns:mc="http://schemas.openxmlformats.org/markup-compatibility/2006" xmlns:o="urn:schemas-microsoft-com:office:office" xmlns:r="http://schemas.openxmlformats.org/officeDocument/2006/relationships" xmlns:m="http://schemas.openxmlformats.org/officeDocument/2006/math" xmlns:v="urn:schemas-microsoft-com:vml" xmlns:wp14="http://schemas.microsoft.com/office/word/2010/wordprocessingDrawing" xmlns:wp="http://schemas.openxmlformats.org/drawingml/2006/wordprocessingDrawing" xmlns:w10="urn:schemas-microsoft-com:office:word" xmlns:w="http://schemas.openxmlformats.org/wordprocessingml/2006/main" xmlns:w14="http://schemas.microsoft.com/office/word/2010/wordml" xmlns:wpg="http://schemas.microsoft.com/office/word/2010/wordprocessingGroup" xmlns:wpi="http://schemas.microsoft.com/office/word/2010/wordprocessingInk" xmlns:wne="http://schemas.microsoft.com/office/word/2006/wordml" xmlns:wps="http://schemas.microsoft.com/office/word/2010/wordprocessingShape" mc:Ignorable="w14 wp14">
+  <w:abstractNum w:abstractNumId="0">
+    <w:nsid w:val="56D8721E"/>
+    <w:multiLevelType w:val="hybridMultilevel"/>
+    <w:tmpl w:val="70F879F2"/>
+    <w:lvl w:ilvl="0" w:tplc="0409000F">
+      <w:start w:val="1"/>
+      <w:numFmt w:val="decimal"/>
+      <w:lvlText w:val="%1."/>
+      <w:lvlJc w:val="left"/>
+      <w:pPr>
+        <w:ind w:left="720" w:hanging="360"/>
+      </w:pPr>
+      <w:rPr>
+        <w:rFonts w:hint="default"/>
+      </w:rPr>
+    </w:lvl>
+    <w:lvl w:ilvl="1" w:tplc="04090019" w:tentative="1">
+      <w:start w:val="1"/>
+      <w:numFmt w:val="lowerLetter"/>
+      <w:lvlText w:val="%2."/>
+      <w:lvlJc w:val="left"/>
+      <w:pPr>
+        <w:ind w:left="1440" w:hanging="360"/>
+      </w:pPr>
+    </w:lvl>
+    <w:lvl w:ilvl="2" w:tplc="0409001B" w:tentative="1">
+      <w:start w:val="1"/>
+      <w:numFmt w:val="lowerRoman"/>
+      <w:lvlText w:val="%3."/>
+      <w:lvlJc w:val="right"/>
+      <w:pPr>
+        <w:ind w:left="2160" w:hanging="180"/>
+      </w:pPr>
+    </w:lvl>
+    <w:lvl w:ilvl="3" w:tplc="0409000F" w:tentative="1">
+      <w:start w:val="1"/>
+      <w:numFmt w:val="decimal"/>
+      <w:lvlText w:val="%4."/>
+      <w:lvlJc w:val="left"/>
+      <w:pPr>
+        <w:ind w:left="2880" w:hanging="360"/>
+      </w:pPr>
+    </w:lvl>
+    <w:lvl w:ilvl="4" w:tplc="04090019" w:tentative="1">
+      <w:start w:val="1"/>
+      <w:numFmt w:val="lowerLetter"/>
+      <w:lvlText w:val="%5."/>
+      <w:lvlJc w:val="left"/>
+      <w:pPr>
+        <w:ind w:left="3600" w:hanging="360"/>
+      </w:pPr>
+    </w:lvl>
+    <w:lvl w:ilvl="5" w:tplc="0409001B" w:tentative="1">
+      <w:start w:val="1"/>
+      <w:numFmt w:val="lowerRoman"/>
+      <w:lvlText w:val="%6."/>
+      <w:lvlJc w:val="right"/>
+      <w:pPr>
+        <w:ind w:left="4320" w:hanging="180"/>
+      </w:pPr>
+    </w:lvl>
+    <w:lvl w:ilvl="6" w:tplc="0409000F" w:tentative="1">
+      <w:start w:val="1"/>
+      <w:numFmt w:val="decimal"/>
+      <w:lvlText w:val="%7."/>
+      <w:lvlJc w:val="left"/>
+      <w:pPr>
+        <w:ind w:left="5040" w:hanging="360"/>
+      </w:pPr>
+    </w:lvl>
+    <w:lvl w:ilvl="7" w:tplc="04090019" w:tentative="1">
+      <w:start w:val="1"/>
+      <w:numFmt w:val="lowerLetter"/>
+      <w:lvlText w:val="%8."/>
+      <w:lvlJc w:val="left"/>
+      <w:pPr>
+        <w:ind w:left="5760" w:hanging="360"/>
+      </w:pPr>
+    </w:lvl>
+    <w:lvl w:ilvl="8" w:tplc="0409001B" w:tentative="1">
+      <w:start w:val="1"/>
+      <w:numFmt w:val="lowerRoman"/>
+      <w:lvlText w:val="%9."/>
+      <w:lvlJc w:val="right"/>
+      <w:pPr>
+        <w:ind w:left="6480" w:hanging="180"/>
+      </w:pPr>
+    </w:lvl>
+  </w:abstractNum>
+  <w:abstractNum w:abstractNumId="1">
+    <w:nsid w:val="73426E59"/>
+    <w:multiLevelType w:val="hybridMultilevel"/>
+    <w:tmpl w:val="5BCE4BD4"/>
+    <w:lvl w:ilvl="0" w:tplc="0409000F">
+      <w:start w:val="1"/>
+      <w:numFmt w:val="decimal"/>
+      <w:lvlText w:val="%1."/>
+      <w:lvlJc w:val="left"/>
+      <w:pPr>
+        <w:ind w:left="720" w:hanging="360"/>
+      </w:pPr>
+      <w:rPr>
+        <w:rFonts w:hint="default"/>
+      </w:rPr>
+    </w:lvl>
+    <w:lvl w:ilvl="1" w:tplc="04090019" w:tentative="1">
+      <w:start w:val="1"/>
+      <w:numFmt w:val="lowerLetter"/>
+      <w:lvlText w:val="%2."/>
+      <w:lvlJc w:val="left"/>
+      <w:pPr>
+        <w:ind w:left="1440" w:hanging="360"/>
+      </w:pPr>
+    </w:lvl>
+    <w:lvl w:ilvl="2" w:tplc="0409001B" w:tentative="1">
+      <w:start w:val="1"/>
+      <w:numFmt w:val="lowerRoman"/>
+      <w:lvlText w:val="%3."/>
+      <w:lvlJc w:val="right"/>
+      <w:pPr>
+        <w:ind w:left="2160" w:hanging="180"/>
+      </w:pPr>
+    </w:lvl>
+    <w:lvl w:ilvl="3" w:tplc="0409000F" w:tentative="1">
+      <w:start w:val="1"/>
+      <w:numFmt w:val="decimal"/>
+      <w:lvlText w:val="%4."/>
+      <w:lvlJc w:val="left"/>
+      <w:pPr>
+        <w:ind w:left="2880" w:hanging="360"/>
+      </w:pPr>
+    </w:lvl>
+    <w:lvl w:ilvl="4" w:tplc="04090019" w:tentative="1">
+      <w:start w:val="1"/>
+      <w:numFmt w:val="lowerLetter"/>
+      <w:lvlText w:val="%5."/>
+      <w:lvlJc w:val="left"/>
+      <w:pPr>
+        <w:ind w:left="3600" w:hanging="360"/>
+      </w:pPr>
+    </w:lvl>
+    <w:lvl w:ilvl="5" w:tplc="0409001B" w:tentative="1">
+      <w:start w:val="1"/>
+      <w:numFmt w:val="lowerRoman"/>
+      <w:lvlText w:val="%6."/>
+      <w:lvlJc w:val="right"/>
+      <w:pPr>
+        <w:ind w:left="4320" w:hanging="180"/>
+      </w:pPr>
+    </w:lvl>
+    <w:lvl w:ilvl="6" w:tplc="0409000F" w:tentative="1">
+      <w:start w:val="1"/>
+      <w:numFmt w:val="decimal"/>
+      <w:lvlText w:val="%7."/>
+      <w:lvlJc w:val="left"/>
+      <w:pPr>
+        <w:ind w:left="5040" w:hanging="360"/>
+      </w:pPr>
+    </w:lvl>
+    <w:lvl w:ilvl="7" w:tplc="04090019" w:tentative="1">
+      <w:start w:val="1"/>
+      <w:numFmt w:val="lowerLetter"/>
+      <w:lvlText w:val="%8."/>
+      <w:lvlJc w:val="left"/>
+      <w:pPr>
+        <w:ind w:left="5760" w:hanging="360"/>
+      </w:pPr>
+    </w:lvl>
+    <w:lvl w:ilvl="8" w:tplc="0409001B" w:tentative="1">
+      <w:start w:val="1"/>
+      <w:numFmt w:val="lowerRoman"/>
+      <w:lvlText w:val="%9."/>
+      <w:lvlJc w:val="right"/>
+      <w:pPr>
+        <w:ind w:left="6480" w:hanging="180"/>
+      </w:pPr>
+    </w:lvl>
+  </w:abstractNum>
+  <w:num w:numId="1">
+    <w:abstractNumId w:val="0"/>
+  </w:num>
+  <w:num w:numId="2">
+    <w:abstractNumId w:val="1"/>
+  </w:num>
+</w:numbering>
 </file>
 
 <file path=word/styles.xml><?xml version="1.0" encoding="utf-8"?>
@@ -250,6 +565,58 @@
       <w:szCs w:val="52"/>
     </w:rPr>
   </w:style>
+  <w:style w:type="paragraph" w:styleId="ListParagraph">
+    <w:name w:val="List Paragraph"/>
+    <w:basedOn w:val="Normal"/>
+    <w:uiPriority w:val="34"/>
+    <w:qFormat/>
+    <w:rsid w:val="00E47B7B"/>
+    <w:pPr>
+      <w:ind w:left="720"/>
+      <w:contextualSpacing/>
+    </w:pPr>
+  </w:style>
+  <w:style w:type="character" w:styleId="Hyperlink">
+    <w:name w:val="Hyperlink"/>
+    <w:basedOn w:val="DefaultParagraphFont"/>
+    <w:uiPriority w:val="99"/>
+    <w:unhideWhenUsed/>
+    <w:rsid w:val="00E47B7B"/>
+    <w:rPr>
+      <w:color w:val="0000FF" w:themeColor="hyperlink"/>
+      <w:u w:val="single"/>
+    </w:rPr>
+  </w:style>
+  <w:style w:type="paragraph" w:styleId="BalloonText">
+    <w:name w:val="Balloon Text"/>
+    <w:basedOn w:val="Normal"/>
+    <w:link w:val="BalloonTextChar"/>
+    <w:uiPriority w:val="99"/>
+    <w:semiHidden/>
+    <w:unhideWhenUsed/>
+    <w:rsid w:val="00E47B7B"/>
+    <w:pPr>
+      <w:spacing w:after="0" w:line="240" w:lineRule="auto"/>
+    </w:pPr>
+    <w:rPr>
+      <w:rFonts w:ascii="Tahoma" w:hAnsi="Tahoma" w:cs="Tahoma"/>
+      <w:sz w:val="16"/>
+      <w:szCs w:val="16"/>
+    </w:rPr>
+  </w:style>
+  <w:style w:type="character" w:customStyle="1" w:styleId="BalloonTextChar">
+    <w:name w:val="Balloon Text Char"/>
+    <w:basedOn w:val="DefaultParagraphFont"/>
+    <w:link w:val="BalloonText"/>
+    <w:uiPriority w:val="99"/>
+    <w:semiHidden/>
+    <w:rsid w:val="00E47B7B"/>
+    <w:rPr>
+      <w:rFonts w:ascii="Tahoma" w:hAnsi="Tahoma" w:cs="Tahoma"/>
+      <w:sz w:val="16"/>
+      <w:szCs w:val="16"/>
+    </w:rPr>
+  </w:style>
 </w:styles>
 </file>
 
@@ -477,6 +844,58 @@
       <w:kern w:val="28"/>
       <w:sz w:val="52"/>
       <w:szCs w:val="52"/>
+    </w:rPr>
+  </w:style>
+  <w:style w:type="paragraph" w:styleId="ListParagraph">
+    <w:name w:val="List Paragraph"/>
+    <w:basedOn w:val="Normal"/>
+    <w:uiPriority w:val="34"/>
+    <w:qFormat/>
+    <w:rsid w:val="00E47B7B"/>
+    <w:pPr>
+      <w:ind w:left="720"/>
+      <w:contextualSpacing/>
+    </w:pPr>
+  </w:style>
+  <w:style w:type="character" w:styleId="Hyperlink">
+    <w:name w:val="Hyperlink"/>
+    <w:basedOn w:val="DefaultParagraphFont"/>
+    <w:uiPriority w:val="99"/>
+    <w:unhideWhenUsed/>
+    <w:rsid w:val="00E47B7B"/>
+    <w:rPr>
+      <w:color w:val="0000FF" w:themeColor="hyperlink"/>
+      <w:u w:val="single"/>
+    </w:rPr>
+  </w:style>
+  <w:style w:type="paragraph" w:styleId="BalloonText">
+    <w:name w:val="Balloon Text"/>
+    <w:basedOn w:val="Normal"/>
+    <w:link w:val="BalloonTextChar"/>
+    <w:uiPriority w:val="99"/>
+    <w:semiHidden/>
+    <w:unhideWhenUsed/>
+    <w:rsid w:val="00E47B7B"/>
+    <w:pPr>
+      <w:spacing w:after="0" w:line="240" w:lineRule="auto"/>
+    </w:pPr>
+    <w:rPr>
+      <w:rFonts w:ascii="Tahoma" w:hAnsi="Tahoma" w:cs="Tahoma"/>
+      <w:sz w:val="16"/>
+      <w:szCs w:val="16"/>
+    </w:rPr>
+  </w:style>
+  <w:style w:type="character" w:customStyle="1" w:styleId="BalloonTextChar">
+    <w:name w:val="Balloon Text Char"/>
+    <w:basedOn w:val="DefaultParagraphFont"/>
+    <w:link w:val="BalloonText"/>
+    <w:uiPriority w:val="99"/>
+    <w:semiHidden/>
+    <w:rsid w:val="00E47B7B"/>
+    <w:rPr>
+      <w:rFonts w:ascii="Tahoma" w:hAnsi="Tahoma" w:cs="Tahoma"/>
+      <w:sz w:val="16"/>
+      <w:szCs w:val="16"/>
     </w:rPr>
   </w:style>
 </w:styles>

</xml_diff>